<commit_message>
more text in the wind turbine tutorial
</commit_message>
<xml_diff>
--- a/tutorials/Wind_turbine/Tutorial_Wind_Turbine.docx
+++ b/tutorials/Wind_turbine/Tutorial_Wind_Turbine.docx
@@ -51,7 +51,7 @@
                         <pic:cNvPicPr/>
                       </pic:nvPicPr>
                       <pic:blipFill>
-                        <a:blip r:embed="rId8" cstate="print">
+                        <a:blip r:embed="rId9" cstate="print">
                           <a:duotone>
                             <a:prstClr val="black"/>
                             <a:schemeClr val="tx2">
@@ -62,7 +62,7 @@
                           <a:extLst>
                             <a:ext uri="{BEBA8EAE-BF5A-486C-A8C5-ECC9F3942E4B}">
                               <a14:imgProps xmlns:a14="http://schemas.microsoft.com/office/drawing/2010/main">
-                                <a14:imgLayer r:embed="rId9">
+                                <a14:imgLayer r:embed="rId10">
                                   <a14:imgEffect>
                                     <a14:saturation sat="0"/>
                                   </a14:imgEffect>
@@ -206,7 +206,33 @@
                   <w:lang w:val="en-US"/>
                   <w14:ligatures w14:val="standardContextual"/>
                 </w:rPr>
-                <w:t>A high-order discontinuous Galerkin solver for flow simulations and multi-physics applications</w:t>
+                <w:t xml:space="preserve">A high-order discontinuous </w:t>
+              </w:r>
+              <w:proofErr w:type="spellStart"/>
+              <w:r>
+                <w:rPr>
+                  <w:rFonts w:ascii="Times New Roman" w:hAnsi="Times New Roman" w:cs="Times New Roman"/>
+                  <w:color w:val="262626" w:themeColor="text1" w:themeTint="D9"/>
+                  <w:kern w:val="2"/>
+                  <w:sz w:val="28"/>
+                  <w:szCs w:val="28"/>
+                  <w:lang w:val="en-US"/>
+                  <w14:ligatures w14:val="standardContextual"/>
+                </w:rPr>
+                <w:t>Galerkin</w:t>
+              </w:r>
+              <w:proofErr w:type="spellEnd"/>
+              <w:r>
+                <w:rPr>
+                  <w:rFonts w:ascii="Times New Roman" w:hAnsi="Times New Roman" w:cs="Times New Roman"/>
+                  <w:color w:val="262626" w:themeColor="text1" w:themeTint="D9"/>
+                  <w:kern w:val="2"/>
+                  <w:sz w:val="28"/>
+                  <w:szCs w:val="28"/>
+                  <w:lang w:val="en-US"/>
+                  <w14:ligatures w14:val="standardContextual"/>
+                </w:rPr>
+                <w:t xml:space="preserve"> solver for flow simulations and multi-physics applications</w:t>
               </w:r>
             </w:p>
           </w:sdtContent>
@@ -252,7 +278,7 @@
                         <pic:cNvPicPr/>
                       </pic:nvPicPr>
                       <pic:blipFill>
-                        <a:blip r:embed="rId10" cstate="print">
+                        <a:blip r:embed="rId11" cstate="print">
                           <a:extLst>
                             <a:ext uri="{28A0092B-C50C-407E-A947-70E740481C1C}">
                               <a14:useLocalDpi xmlns:a14="http://schemas.microsoft.com/office/drawing/2010/main" val="0"/>
@@ -646,7 +672,7 @@
                         <pic:cNvPicPr/>
                       </pic:nvPicPr>
                       <pic:blipFill>
-                        <a:blip r:embed="rId11" cstate="print">
+                        <a:blip r:embed="rId12" cstate="print">
                           <a:duotone>
                             <a:prstClr val="black"/>
                             <a:schemeClr val="tx2">
@@ -772,14 +798,41 @@
               <w:color w:val="1F2328"/>
               <w:lang w:val="en-US"/>
             </w:rPr>
-            <w:t> is a multiphysics environment where the compressible Navier-Stokes equations, the incompressible Navier–Stokes equations, the Cahn–Hilliard equation and entropy–stable variants are solved. Arbitrary high–order, p–anisotropic discreti</w:t>
+            <w:t xml:space="preserve"> is a </w:t>
           </w:r>
+          <w:proofErr w:type="spellStart"/>
           <w:r>
             <w:rPr>
               <w:rFonts w:asciiTheme="minorHAnsi" w:hAnsiTheme="minorHAnsi" w:cstheme="minorHAnsi"/>
               <w:color w:val="1F2328"/>
               <w:lang w:val="en-US"/>
             </w:rPr>
+            <w:t>multiphysics</w:t>
+          </w:r>
+          <w:proofErr w:type="spellEnd"/>
+          <w:r>
+            <w:rPr>
+              <w:rFonts w:asciiTheme="minorHAnsi" w:hAnsiTheme="minorHAnsi" w:cstheme="minorHAnsi"/>
+              <w:color w:val="1F2328"/>
+              <w:lang w:val="en-US"/>
+            </w:rPr>
+            <w:t xml:space="preserve"> environment where the compressible Navier-Stokes equations, the incompressible Navier–Stokes equations, the Cahn–Hilliard equation and entropy–stable variants are solved. Arbitrary high–order, p–anisotropic </w:t>
+          </w:r>
+          <w:proofErr w:type="spellStart"/>
+          <w:r>
+            <w:rPr>
+              <w:rFonts w:asciiTheme="minorHAnsi" w:hAnsiTheme="minorHAnsi" w:cstheme="minorHAnsi"/>
+              <w:color w:val="1F2328"/>
+              <w:lang w:val="en-US"/>
+            </w:rPr>
+            <w:t>discreti</w:t>
+          </w:r>
+          <w:r>
+            <w:rPr>
+              <w:rFonts w:asciiTheme="minorHAnsi" w:hAnsiTheme="minorHAnsi" w:cstheme="minorHAnsi"/>
+              <w:color w:val="1F2328"/>
+              <w:lang w:val="en-US"/>
+            </w:rPr>
             <w:t>s</w:t>
           </w:r>
           <w:r>
@@ -788,7 +841,88 @@
               <w:color w:val="1F2328"/>
               <w:lang w:val="en-US"/>
             </w:rPr>
-            <w:t>ations are used, including static and dynamic p–adaptation methods (feature-based and truncation error-based). Explicit and implicit time-steppers for steady and time-marching solutions are available, including efficient multigrid and preconditioners. Numerical and analytical Jacobian computations with a coloring algorithm have been implemented. Multiphase flows are solved using a diffuse interface model: Navier–Stokes/Cahn–Hilliard. Turbulent models implemented include RANS: Spalart-Allmaras and LES: Smagorinsky, Wale, Vreman; including wall models. Immersed boundary methods can be used, to avoid creating body fitted meshes. Acoustic propagation can be computed using Ffowcs-Williams and Hawkings models.</w:t>
+            <w:t>ations</w:t>
+          </w:r>
+          <w:proofErr w:type="spellEnd"/>
+          <w:r>
+            <w:rPr>
+              <w:rFonts w:asciiTheme="minorHAnsi" w:hAnsiTheme="minorHAnsi" w:cstheme="minorHAnsi"/>
+              <w:color w:val="1F2328"/>
+              <w:lang w:val="en-US"/>
+            </w:rPr>
+            <w:t xml:space="preserve"> are used, including static and dynamic p–adaptation methods (feature-based and truncation error-based). Explicit and implicit time-steppers for steady and time-marching solutions are available, including efficient multigrid and preconditioners. Numerical and analytical Jacobian computations with a coloring algorithm have been implemented. Multiphase flows are solved using a diffuse interface model: Navier–Stokes/Cahn–Hilliard. Turbulent models implemented include RANS: </w:t>
+          </w:r>
+          <w:proofErr w:type="spellStart"/>
+          <w:r>
+            <w:rPr>
+              <w:rFonts w:asciiTheme="minorHAnsi" w:hAnsiTheme="minorHAnsi" w:cstheme="minorHAnsi"/>
+              <w:color w:val="1F2328"/>
+              <w:lang w:val="en-US"/>
+            </w:rPr>
+            <w:t>Spalart</w:t>
+          </w:r>
+          <w:proofErr w:type="spellEnd"/>
+          <w:r>
+            <w:rPr>
+              <w:rFonts w:asciiTheme="minorHAnsi" w:hAnsiTheme="minorHAnsi" w:cstheme="minorHAnsi"/>
+              <w:color w:val="1F2328"/>
+              <w:lang w:val="en-US"/>
+            </w:rPr>
+            <w:t xml:space="preserve">-Allmaras and LES: </w:t>
+          </w:r>
+          <w:proofErr w:type="spellStart"/>
+          <w:r>
+            <w:rPr>
+              <w:rFonts w:asciiTheme="minorHAnsi" w:hAnsiTheme="minorHAnsi" w:cstheme="minorHAnsi"/>
+              <w:color w:val="1F2328"/>
+              <w:lang w:val="en-US"/>
+            </w:rPr>
+            <w:t>Smagorinsky</w:t>
+          </w:r>
+          <w:proofErr w:type="spellEnd"/>
+          <w:r>
+            <w:rPr>
+              <w:rFonts w:asciiTheme="minorHAnsi" w:hAnsiTheme="minorHAnsi" w:cstheme="minorHAnsi"/>
+              <w:color w:val="1F2328"/>
+              <w:lang w:val="en-US"/>
+            </w:rPr>
+            <w:t xml:space="preserve">, Wale, </w:t>
+          </w:r>
+          <w:proofErr w:type="spellStart"/>
+          <w:r>
+            <w:rPr>
+              <w:rFonts w:asciiTheme="minorHAnsi" w:hAnsiTheme="minorHAnsi" w:cstheme="minorHAnsi"/>
+              <w:color w:val="1F2328"/>
+              <w:lang w:val="en-US"/>
+            </w:rPr>
+            <w:t>Vreman</w:t>
+          </w:r>
+          <w:proofErr w:type="spellEnd"/>
+          <w:r>
+            <w:rPr>
+              <w:rFonts w:asciiTheme="minorHAnsi" w:hAnsiTheme="minorHAnsi" w:cstheme="minorHAnsi"/>
+              <w:color w:val="1F2328"/>
+              <w:lang w:val="en-US"/>
+            </w:rPr>
+            <w:t xml:space="preserve">; including wall models. Immersed boundary methods can be used, to avoid creating body fitted meshes. Acoustic propagation can be computed using </w:t>
+          </w:r>
+          <w:proofErr w:type="spellStart"/>
+          <w:r>
+            <w:rPr>
+              <w:rFonts w:asciiTheme="minorHAnsi" w:hAnsiTheme="minorHAnsi" w:cstheme="minorHAnsi"/>
+              <w:color w:val="1F2328"/>
+              <w:lang w:val="en-US"/>
+            </w:rPr>
+            <w:t>Ffowcs</w:t>
+          </w:r>
+          <w:proofErr w:type="spellEnd"/>
+          <w:r>
+            <w:rPr>
+              <w:rFonts w:asciiTheme="minorHAnsi" w:hAnsiTheme="minorHAnsi" w:cstheme="minorHAnsi"/>
+              <w:color w:val="1F2328"/>
+              <w:lang w:val="en-US"/>
+            </w:rPr>
+            <w:t>-Williams and Hawkings models.</w:t>
           </w:r>
         </w:p>
         <w:p>
@@ -810,7 +944,61 @@
               <w:color w:val="1F2328"/>
               <w:lang w:val="en-US"/>
             </w:rPr>
-            <w:t>HORSES3D supports curvilinear, hexahedral, conforming meshes in GMSH, HDF5 and SpecMesh/HOHQMesh format. A hybrid CPU-based parallelisation strategy (shared and distributed memory) with OpenMP and MPI is followed.</w:t>
+            <w:t xml:space="preserve">HORSES3D supports curvilinear, hexahedral, conforming meshes in GMSH, HDF5 and </w:t>
+          </w:r>
+          <w:proofErr w:type="spellStart"/>
+          <w:r>
+            <w:rPr>
+              <w:rFonts w:asciiTheme="minorHAnsi" w:hAnsiTheme="minorHAnsi" w:cstheme="minorHAnsi"/>
+              <w:color w:val="1F2328"/>
+              <w:lang w:val="en-US"/>
+            </w:rPr>
+            <w:t>SpecMesh</w:t>
+          </w:r>
+          <w:proofErr w:type="spellEnd"/>
+          <w:r>
+            <w:rPr>
+              <w:rFonts w:asciiTheme="minorHAnsi" w:hAnsiTheme="minorHAnsi" w:cstheme="minorHAnsi"/>
+              <w:color w:val="1F2328"/>
+              <w:lang w:val="en-US"/>
+            </w:rPr>
+            <w:t>/</w:t>
+          </w:r>
+          <w:proofErr w:type="spellStart"/>
+          <w:r>
+            <w:rPr>
+              <w:rFonts w:asciiTheme="minorHAnsi" w:hAnsiTheme="minorHAnsi" w:cstheme="minorHAnsi"/>
+              <w:color w:val="1F2328"/>
+              <w:lang w:val="en-US"/>
+            </w:rPr>
+            <w:t>HOHQMesh</w:t>
+          </w:r>
+          <w:proofErr w:type="spellEnd"/>
+          <w:r>
+            <w:rPr>
+              <w:rFonts w:asciiTheme="minorHAnsi" w:hAnsiTheme="minorHAnsi" w:cstheme="minorHAnsi"/>
+              <w:color w:val="1F2328"/>
+              <w:lang w:val="en-US"/>
+            </w:rPr>
+            <w:t xml:space="preserve"> format. A hybrid CPU-based </w:t>
+          </w:r>
+          <w:proofErr w:type="spellStart"/>
+          <w:r>
+            <w:rPr>
+              <w:rFonts w:asciiTheme="minorHAnsi" w:hAnsiTheme="minorHAnsi" w:cstheme="minorHAnsi"/>
+              <w:color w:val="1F2328"/>
+              <w:lang w:val="en-US"/>
+            </w:rPr>
+            <w:t>parallelisation</w:t>
+          </w:r>
+          <w:proofErr w:type="spellEnd"/>
+          <w:r>
+            <w:rPr>
+              <w:rFonts w:asciiTheme="minorHAnsi" w:hAnsiTheme="minorHAnsi" w:cstheme="minorHAnsi"/>
+              <w:color w:val="1F2328"/>
+              <w:lang w:val="en-US"/>
+            </w:rPr>
+            <w:t xml:space="preserve"> strategy (shared and distributed memory) with OpenMP and MPI is followed.</w:t>
           </w:r>
         </w:p>
         <w:p>
@@ -848,7 +1036,7 @@
           <w:r>
             <w:t xml:space="preserve">HORSES3D is an open-source code and it’s available in GitHub: </w:t>
           </w:r>
-          <w:hyperlink r:id="rId12" w:history="1">
+          <w:hyperlink r:id="rId13" w:history="1">
             <w:r>
               <w:rPr>
                 <w:rStyle w:val="Hipervnculo"/>
@@ -888,7 +1076,7 @@
             </w:rPr>
             <w:t xml:space="preserve">git clone </w:t>
           </w:r>
-          <w:hyperlink r:id="rId13" w:history="1">
+          <w:hyperlink r:id="rId14" w:history="1">
             <w:r>
               <w:rPr>
                 <w:rStyle w:val="Hipervnculo"/>
@@ -1041,7 +1229,21 @@
             <w:rPr>
               <w:rFonts w:eastAsia="SimSun" w:cstheme="minorHAnsi"/>
             </w:rPr>
-            <w:t>HORSES3D is an object-oriented Fortran 2008 solver, that can be compiled using gcc and the Intel compiler, in Unix-based operating systems.</w:t>
+            <w:t xml:space="preserve">HORSES3D is an object-oriented Fortran 2008 solver, that can be compiled using </w:t>
+          </w:r>
+          <w:proofErr w:type="spellStart"/>
+          <w:r>
+            <w:rPr>
+              <w:rFonts w:eastAsia="SimSun" w:cstheme="minorHAnsi"/>
+            </w:rPr>
+            <w:t>gcc</w:t>
+          </w:r>
+          <w:proofErr w:type="spellEnd"/>
+          <w:r>
+            <w:rPr>
+              <w:rFonts w:eastAsia="SimSun" w:cstheme="minorHAnsi"/>
+            </w:rPr>
+            <w:t xml:space="preserve"> and the Intel compiler, in Unix-based operating systems.</w:t>
           </w:r>
           <w:r>
             <w:rPr>
@@ -1109,13 +1311,27 @@
         <w:rPr>
           <w:rFonts w:ascii="SimSun" w:eastAsia="SimSun" w:hAnsi="SimSun" w:cstheme="minorHAnsi"/>
         </w:rPr>
-        <w:t xml:space="preserve">&gt;&gt; </w:t>
-      </w:r>
+        <w:t>&gt;</w:t>
+      </w:r>
+      <w:proofErr w:type="gramStart"/>
       <w:r>
         <w:rPr>
           <w:rFonts w:ascii="SimSun" w:eastAsia="SimSun" w:hAnsi="SimSun" w:cstheme="minorHAnsi"/>
         </w:rPr>
-        <w:t>./configure</w:t>
+        <w:t xml:space="preserve">&gt; </w:t>
+      </w:r>
+      <w:r>
+        <w:rPr>
+          <w:rFonts w:ascii="SimSun" w:eastAsia="SimSun" w:hAnsi="SimSun" w:cstheme="minorHAnsi"/>
+        </w:rPr>
+        <w:t>.</w:t>
+      </w:r>
+      <w:proofErr w:type="gramEnd"/>
+      <w:r>
+        <w:rPr>
+          <w:rFonts w:ascii="SimSun" w:eastAsia="SimSun" w:hAnsi="SimSun" w:cstheme="minorHAnsi"/>
+        </w:rPr>
+        <w:t>/configure</w:t>
       </w:r>
     </w:p>
     <w:p>
@@ -1154,8 +1370,16 @@
         <w:rPr>
           <w:rFonts w:ascii="SimSun" w:eastAsia="SimSun" w:hAnsi="SimSun" w:cstheme="minorHAnsi"/>
         </w:rPr>
-        <w:t>make clean</w:t>
-      </w:r>
+        <w:t xml:space="preserve">make </w:t>
+      </w:r>
+      <w:proofErr w:type="gramStart"/>
+      <w:r>
+        <w:rPr>
+          <w:rFonts w:ascii="SimSun" w:eastAsia="SimSun" w:hAnsi="SimSun" w:cstheme="minorHAnsi"/>
+        </w:rPr>
+        <w:t>clean</w:t>
+      </w:r>
+      <w:proofErr w:type="gramEnd"/>
     </w:p>
     <w:p>
       <w:pPr>
@@ -1289,8 +1513,25 @@
           <w:rFonts w:asciiTheme="minorHAnsi" w:hAnsiTheme="minorHAnsi" w:cstheme="minorHAnsi"/>
           <w:color w:val="1F2328"/>
         </w:rPr>
-        <w:t>COMPILER=ifort/</w:t>
-      </w:r>
+        <w:t>COMPILER=</w:t>
+      </w:r>
+      <w:proofErr w:type="spellStart"/>
+      <w:r>
+        <w:rPr>
+          <w:rFonts w:asciiTheme="minorHAnsi" w:hAnsiTheme="minorHAnsi" w:cstheme="minorHAnsi"/>
+          <w:color w:val="1F2328"/>
+        </w:rPr>
+        <w:t>ifort</w:t>
+      </w:r>
+      <w:proofErr w:type="spellEnd"/>
+      <w:r>
+        <w:rPr>
+          <w:rFonts w:asciiTheme="minorHAnsi" w:hAnsiTheme="minorHAnsi" w:cstheme="minorHAnsi"/>
+          <w:color w:val="1F2328"/>
+        </w:rPr>
+        <w:t>/</w:t>
+      </w:r>
+      <w:proofErr w:type="spellStart"/>
       <w:r>
         <w:rPr>
           <w:rStyle w:val="Textoennegrita"/>
@@ -1299,6 +1540,7 @@
         </w:rPr>
         <w:t>gfortran</w:t>
       </w:r>
+      <w:proofErr w:type="spellEnd"/>
     </w:p>
     <w:p>
       <w:pPr>
@@ -1526,7 +1768,21 @@
         <w:rPr>
           <w:rFonts w:ascii="SimSun" w:eastAsia="SimSun" w:hAnsi="SimSun" w:cstheme="minorHAnsi"/>
         </w:rPr>
-        <w:t>&gt;&gt; make all COMPILER=ifort COMM=PARALLEL</w:t>
+        <w:t>&gt;&gt; make all COMPILER=</w:t>
+      </w:r>
+      <w:proofErr w:type="spellStart"/>
+      <w:r>
+        <w:rPr>
+          <w:rFonts w:ascii="SimSun" w:eastAsia="SimSun" w:hAnsi="SimSun" w:cstheme="minorHAnsi"/>
+        </w:rPr>
+        <w:t>ifort</w:t>
+      </w:r>
+      <w:proofErr w:type="spellEnd"/>
+      <w:r>
+        <w:rPr>
+          <w:rFonts w:ascii="SimSun" w:eastAsia="SimSun" w:hAnsi="SimSun" w:cstheme="minorHAnsi"/>
+        </w:rPr>
+        <w:t xml:space="preserve"> COMM=PARALLEL</w:t>
       </w:r>
     </w:p>
     <w:p>
@@ -1622,7 +1878,11 @@
         <w:t xml:space="preserve">, which is </w:t>
       </w:r>
       <w:r>
-        <w:t>located in: /</w:t>
+        <w:t xml:space="preserve">located in: </w:t>
+      </w:r>
+      <w:proofErr w:type="gramStart"/>
+      <w:r>
+        <w:t>/</w:t>
       </w:r>
       <w:r>
         <w:rPr>
@@ -1631,6 +1891,7 @@
         </w:rPr>
         <w:t>horses3d-master/doc/UserManual.pdf</w:t>
       </w:r>
+      <w:proofErr w:type="gramEnd"/>
     </w:p>
     <w:p>
       <w:pPr>
@@ -1725,12 +1986,14 @@
         </w:rPr>
         <w:t>/</w:t>
       </w:r>
+      <w:proofErr w:type="spellStart"/>
       <w:r>
         <w:rPr>
           <w:rFonts w:ascii="SimSun" w:eastAsia="SimSun" w:hAnsi="SimSun" w:cstheme="minorHAnsi"/>
         </w:rPr>
         <w:t>Wind_Turbine</w:t>
       </w:r>
+      <w:proofErr w:type="spellEnd"/>
     </w:p>
     <w:p>
       <w:pPr>
@@ -1766,6 +2029,7 @@
         </w:rPr>
         <w:t>(</w:t>
       </w:r>
+      <w:proofErr w:type="spellStart"/>
       <w:r>
         <w:rPr>
           <w:b/>
@@ -1778,7 +2042,15 @@
           <w:b/>
           <w:bCs/>
         </w:rPr>
-        <w:t>.control)</w:t>
+        <w:t>.control</w:t>
+      </w:r>
+      <w:proofErr w:type="spellEnd"/>
+      <w:r>
+        <w:rPr>
+          <w:b/>
+          <w:bCs/>
+        </w:rPr>
+        <w:t>)</w:t>
       </w:r>
       <w:r>
         <w:t>: Inside that file you can specify all the parameters required to run the simulation.</w:t>
@@ -1997,31 +2269,35 @@
           <w:b/>
           <w:bCs/>
         </w:rPr>
-        <w:t>CAD file in format “.stl”</w:t>
-      </w:r>
+        <w:t xml:space="preserve">CAD file in format </w:t>
+      </w:r>
+      <w:proofErr w:type="gramStart"/>
       <w:r>
         <w:rPr>
           <w:rFonts w:eastAsia="SimSun" w:cstheme="minorHAnsi"/>
           <w:b/>
           <w:bCs/>
         </w:rPr>
-        <w:t xml:space="preserve"> </w:t>
-      </w:r>
+        <w:t>“.</w:t>
+      </w:r>
+      <w:proofErr w:type="spellStart"/>
       <w:r>
         <w:rPr>
           <w:rFonts w:eastAsia="SimSun" w:cstheme="minorHAnsi"/>
           <w:b/>
           <w:bCs/>
         </w:rPr>
-        <w:t xml:space="preserve">containing the </w:t>
-      </w:r>
+        <w:t>stl</w:t>
+      </w:r>
+      <w:proofErr w:type="spellEnd"/>
+      <w:proofErr w:type="gramEnd"/>
       <w:r>
         <w:rPr>
           <w:rFonts w:eastAsia="SimSun" w:cstheme="minorHAnsi"/>
           <w:b/>
           <w:bCs/>
         </w:rPr>
-        <w:t>tower and nacelle need to be located in an IBM folder</w:t>
+        <w:t>”</w:t>
       </w:r>
       <w:r>
         <w:rPr>
@@ -2029,7 +2305,7 @@
           <w:b/>
           <w:bCs/>
         </w:rPr>
-        <w:t xml:space="preserve">. In addition, to use the actuator line model, a folder called “ActuatorDef” needs to be created. Within the latter </w:t>
+        <w:t xml:space="preserve"> </w:t>
       </w:r>
       <w:r>
         <w:rPr>
@@ -2037,7 +2313,7 @@
           <w:b/>
           <w:bCs/>
         </w:rPr>
-        <w:t>there is a control file called “Act_ActuatorDef.dat”, where the turbine is defined (including radius, rotational speed, blade section profiles, etc.)</w:t>
+        <w:t xml:space="preserve">containing the </w:t>
       </w:r>
       <w:r>
         <w:rPr>
@@ -2045,7 +2321,67 @@
           <w:b/>
           <w:bCs/>
         </w:rPr>
-        <w:t xml:space="preserve"> and also files </w:t>
+        <w:t>tower and nacelle need to be located in an IBM folder</w:t>
+      </w:r>
+      <w:r>
+        <w:rPr>
+          <w:rFonts w:eastAsia="SimSun" w:cstheme="minorHAnsi"/>
+          <w:b/>
+          <w:bCs/>
+        </w:rPr>
+        <w:t>. In addition, to use the actuator line model, a folder called “</w:t>
+      </w:r>
+      <w:proofErr w:type="spellStart"/>
+      <w:r>
+        <w:rPr>
+          <w:rFonts w:eastAsia="SimSun" w:cstheme="minorHAnsi"/>
+          <w:b/>
+          <w:bCs/>
+        </w:rPr>
+        <w:t>ActuatorDef</w:t>
+      </w:r>
+      <w:proofErr w:type="spellEnd"/>
+      <w:r>
+        <w:rPr>
+          <w:rFonts w:eastAsia="SimSun" w:cstheme="minorHAnsi"/>
+          <w:b/>
+          <w:bCs/>
+        </w:rPr>
+        <w:t xml:space="preserve">” needs to be created. Within the latter </w:t>
+      </w:r>
+      <w:r>
+        <w:rPr>
+          <w:rFonts w:eastAsia="SimSun" w:cstheme="minorHAnsi"/>
+          <w:b/>
+          <w:bCs/>
+        </w:rPr>
+        <w:t>there is a control file called “Act_ActuatorDef.dat”, where the turbine is defined (including radius, rotational speed, blade section profiles, etc.)</w:t>
+      </w:r>
+      <w:r>
+        <w:rPr>
+          <w:rFonts w:eastAsia="SimSun" w:cstheme="minorHAnsi"/>
+          <w:b/>
+          <w:bCs/>
+        </w:rPr>
+        <w:t xml:space="preserve"> </w:t>
+      </w:r>
+      <w:proofErr w:type="gramStart"/>
+      <w:r>
+        <w:rPr>
+          <w:rFonts w:eastAsia="SimSun" w:cstheme="minorHAnsi"/>
+          <w:b/>
+          <w:bCs/>
+        </w:rPr>
+        <w:t>and also</w:t>
+      </w:r>
+      <w:proofErr w:type="gramEnd"/>
+      <w:r>
+        <w:rPr>
+          <w:rFonts w:eastAsia="SimSun" w:cstheme="minorHAnsi"/>
+          <w:b/>
+          <w:bCs/>
+        </w:rPr>
+        <w:t xml:space="preserve"> files </w:t>
       </w:r>
       <w:r>
         <w:rPr>
@@ -2114,11 +2450,13 @@
     </w:p>
     <w:p>
       <w:pPr>
-        <w:pStyle w:val="Prrafodelista"/>
         <w:jc w:val="both"/>
         <w:rPr>
+          <w:rFonts w:eastAsia="SimSun" w:cstheme="minorHAnsi"/>
           <w:b/>
           <w:bCs/>
+          <w:i/>
+          <w:iCs/>
         </w:rPr>
       </w:pPr>
     </w:p>
@@ -2127,124 +2465,342 @@
         <w:jc w:val="both"/>
         <w:rPr>
           <w:rFonts w:eastAsia="SimSun" w:cstheme="minorHAnsi"/>
-          <w:lang w:val="en-US"/>
-        </w:rPr>
-      </w:pPr>
-      <w:r>
-        <w:rPr>
-          <w:rFonts w:eastAsia="SimSun" w:cstheme="minorHAnsi"/>
-          <w:lang w:val="en-US"/>
-        </w:rPr>
-        <w:t xml:space="preserve">For the </w:t>
-      </w:r>
-      <w:r>
-        <w:rPr>
-          <w:rFonts w:eastAsia="SimSun" w:cstheme="minorHAnsi"/>
-          <w:lang w:val="en-US"/>
-        </w:rPr>
-        <w:t>wind turbine</w:t>
-      </w:r>
-      <w:r>
-        <w:rPr>
-          <w:rFonts w:eastAsia="SimSun" w:cstheme="minorHAnsi"/>
-          <w:lang w:val="en-US"/>
-        </w:rPr>
-        <w:t xml:space="preserve"> case, we need to solve the Navier-Stokes equations</w:t>
-      </w:r>
-      <w:r>
-        <w:rPr>
-          <w:rFonts w:eastAsia="SimSun" w:cstheme="minorHAnsi"/>
-          <w:lang w:val="en-US"/>
-        </w:rPr>
-        <w:t>. Therefore, to start the simulation (from the Cylinder folder)</w:t>
-      </w:r>
-      <w:r>
-        <w:rPr>
-          <w:rFonts w:eastAsia="SimSun" w:cstheme="minorHAnsi"/>
-          <w:lang w:val="en-US"/>
-        </w:rPr>
-        <w:t xml:space="preserve"> type:</w:t>
+        </w:rPr>
+      </w:pPr>
+      <w:r>
+        <w:rPr>
+          <w:rFonts w:eastAsia="SimSun" w:cstheme="minorHAnsi"/>
+        </w:rPr>
+        <w:t>We simulate the experimental blind test</w:t>
+      </w:r>
+      <w:r>
+        <w:rPr>
+          <w:rFonts w:eastAsia="SimSun" w:cstheme="minorHAnsi"/>
+        </w:rPr>
+        <w:t xml:space="preserve"> </w:t>
+      </w:r>
+      <w:r>
+        <w:rPr>
+          <w:rFonts w:eastAsia="SimSun" w:cstheme="minorHAnsi"/>
+        </w:rPr>
+        <w:t>(BT) of the Norwegian University of Science and Technology (NTNU), which is</w:t>
+      </w:r>
+      <w:r>
+        <w:rPr>
+          <w:rFonts w:eastAsia="SimSun" w:cstheme="minorHAnsi"/>
+        </w:rPr>
+        <w:t xml:space="preserve"> </w:t>
+      </w:r>
+      <w:r>
+        <w:rPr>
+          <w:rFonts w:eastAsia="SimSun" w:cstheme="minorHAnsi"/>
+        </w:rPr>
+        <w:t>a three-bladed wind turbine with a diameter (D) of 0.894 m, which was tested</w:t>
+      </w:r>
+      <w:r>
+        <w:rPr>
+          <w:rFonts w:eastAsia="SimSun" w:cstheme="minorHAnsi"/>
+        </w:rPr>
+        <w:t xml:space="preserve"> </w:t>
+      </w:r>
+      <w:r>
+        <w:rPr>
+          <w:rFonts w:eastAsia="SimSun" w:cstheme="minorHAnsi"/>
+        </w:rPr>
+        <w:t>in the wind tunnel of the Dept. Energy and Process Engineering, NTNU. The</w:t>
+      </w:r>
+      <w:r>
+        <w:rPr>
+          <w:rFonts w:eastAsia="SimSun" w:cstheme="minorHAnsi"/>
+        </w:rPr>
+        <w:br/>
+        <w:t xml:space="preserve">turbine blades were made up of NREL S826 </w:t>
+      </w:r>
+      <w:proofErr w:type="spellStart"/>
+      <w:r>
+        <w:rPr>
+          <w:rFonts w:eastAsia="SimSun" w:cstheme="minorHAnsi"/>
+        </w:rPr>
+        <w:t>airfoils</w:t>
+      </w:r>
+      <w:proofErr w:type="spellEnd"/>
+      <w:r>
+        <w:rPr>
+          <w:rStyle w:val="Refdenotaalpie"/>
+          <w:rFonts w:eastAsia="SimSun" w:cstheme="minorHAnsi"/>
+        </w:rPr>
+        <w:footnoteReference w:id="1"/>
+      </w:r>
+      <w:r>
+        <w:rPr>
+          <w:rFonts w:eastAsia="SimSun" w:cstheme="minorHAnsi"/>
+        </w:rPr>
+        <w:t>. The wind tunnel used</w:t>
+      </w:r>
+      <w:r>
+        <w:rPr>
+          <w:rFonts w:eastAsia="SimSun" w:cstheme="minorHAnsi"/>
+        </w:rPr>
+        <w:t xml:space="preserve"> </w:t>
+      </w:r>
+      <w:r>
+        <w:rPr>
+          <w:rFonts w:eastAsia="SimSun" w:cstheme="minorHAnsi"/>
+        </w:rPr>
+        <w:t>for the experiment had dimensions of [L × W × H] = [11.15 × 2.71 × 1.8] m.</w:t>
+      </w:r>
+      <w:r>
+        <w:rPr>
+          <w:rFonts w:eastAsia="SimSun" w:cstheme="minorHAnsi"/>
+        </w:rPr>
+        <w:t xml:space="preserve"> </w:t>
+      </w:r>
+      <w:r>
+        <w:rPr>
+          <w:rFonts w:eastAsia="SimSun" w:cstheme="minorHAnsi"/>
+        </w:rPr>
+        <w:t>For our analysis, we used the setup and</w:t>
+      </w:r>
+      <w:r>
+        <w:rPr>
+          <w:rFonts w:eastAsia="SimSun" w:cstheme="minorHAnsi"/>
+        </w:rPr>
+        <w:t xml:space="preserve"> </w:t>
+      </w:r>
+      <w:r>
+        <w:rPr>
+          <w:rFonts w:eastAsia="SimSun" w:cstheme="minorHAnsi"/>
+        </w:rPr>
+        <w:t>data from the blind test, which</w:t>
+      </w:r>
+      <w:r>
+        <w:rPr>
+          <w:rFonts w:eastAsia="SimSun" w:cstheme="minorHAnsi"/>
+        </w:rPr>
+        <w:t xml:space="preserve"> </w:t>
+      </w:r>
+      <w:r>
+        <w:rPr>
+          <w:rFonts w:eastAsia="SimSun" w:cstheme="minorHAnsi"/>
+        </w:rPr>
+        <w:t>provided information on the wake of a single wind turbine at various tip speed</w:t>
+      </w:r>
+      <w:r>
+        <w:rPr>
+          <w:rFonts w:eastAsia="SimSun" w:cstheme="minorHAnsi"/>
+        </w:rPr>
+        <w:t xml:space="preserve"> </w:t>
+      </w:r>
+      <w:r>
+        <w:rPr>
+          <w:rFonts w:eastAsia="SimSun" w:cstheme="minorHAnsi"/>
+        </w:rPr>
+        <w:t>ratios (λ). Specifically, we focus on the results at the optimal tip speed ratio</w:t>
+      </w:r>
+      <w:r>
+        <w:rPr>
+          <w:rFonts w:eastAsia="SimSun" w:cstheme="minorHAnsi"/>
+        </w:rPr>
+        <w:br/>
+        <w:t xml:space="preserve">λ = ΩD/2Uref = 6, with </w:t>
+      </w:r>
+      <w:proofErr w:type="spellStart"/>
+      <w:r>
+        <w:rPr>
+          <w:rFonts w:eastAsia="SimSun" w:cstheme="minorHAnsi"/>
+        </w:rPr>
+        <w:t>Uref</w:t>
+      </w:r>
+      <w:proofErr w:type="spellEnd"/>
+      <w:r>
+        <w:rPr>
+          <w:rFonts w:eastAsia="SimSun" w:cstheme="minorHAnsi"/>
+        </w:rPr>
+        <w:t xml:space="preserve"> = 10 m/s and Ω = 134.228 rad/s, to evaluate the effectiveness of our</w:t>
+      </w:r>
+      <w:r>
+        <w:rPr>
+          <w:rFonts w:eastAsia="SimSun" w:cstheme="minorHAnsi"/>
+        </w:rPr>
+        <w:t xml:space="preserve"> </w:t>
+      </w:r>
+      <w:r>
+        <w:rPr>
+          <w:rFonts w:eastAsia="SimSun" w:cstheme="minorHAnsi"/>
+        </w:rPr>
+        <w:t>adaptation methodology. The blade tip Reynolds</w:t>
+      </w:r>
+      <w:r>
+        <w:rPr>
+          <w:rFonts w:eastAsia="SimSun" w:cstheme="minorHAnsi"/>
+        </w:rPr>
+        <w:t xml:space="preserve"> </w:t>
+      </w:r>
+      <w:r>
+        <w:rPr>
+          <w:rFonts w:eastAsia="SimSun" w:cstheme="minorHAnsi"/>
+        </w:rPr>
+        <w:t xml:space="preserve">number for this case is Rec = </w:t>
+      </w:r>
+      <w:proofErr w:type="spellStart"/>
+      <w:r>
+        <w:rPr>
+          <w:rFonts w:eastAsia="SimSun" w:cstheme="minorHAnsi"/>
+        </w:rPr>
+        <w:t>λUref</w:t>
+      </w:r>
+      <w:proofErr w:type="spellEnd"/>
+      <w:r>
+        <w:rPr>
+          <w:rFonts w:eastAsia="SimSun" w:cstheme="minorHAnsi"/>
+        </w:rPr>
+        <w:t xml:space="preserve"> </w:t>
+      </w:r>
+      <w:proofErr w:type="spellStart"/>
+      <w:r>
+        <w:rPr>
+          <w:rFonts w:eastAsia="SimSun" w:cstheme="minorHAnsi"/>
+        </w:rPr>
+        <w:t>ctip</w:t>
+      </w:r>
+      <w:proofErr w:type="spellEnd"/>
+      <w:r>
+        <w:rPr>
+          <w:rFonts w:eastAsia="SimSun" w:cstheme="minorHAnsi"/>
+        </w:rPr>
+        <w:t xml:space="preserve">/ν = 103600, where </w:t>
+      </w:r>
+      <w:proofErr w:type="spellStart"/>
+      <w:r>
+        <w:rPr>
+          <w:rFonts w:eastAsia="SimSun" w:cstheme="minorHAnsi"/>
+        </w:rPr>
+        <w:t>ctip</w:t>
+      </w:r>
+      <w:proofErr w:type="spellEnd"/>
+      <w:r>
+        <w:rPr>
+          <w:rFonts w:eastAsia="SimSun" w:cstheme="minorHAnsi"/>
+        </w:rPr>
+        <w:t xml:space="preserve"> = 0.025926m</w:t>
+      </w:r>
+      <w:r>
+        <w:rPr>
+          <w:rFonts w:eastAsia="SimSun" w:cstheme="minorHAnsi"/>
+        </w:rPr>
+        <w:t xml:space="preserve"> </w:t>
+      </w:r>
+      <w:r>
+        <w:rPr>
+          <w:rFonts w:eastAsia="SimSun" w:cstheme="minorHAnsi"/>
+        </w:rPr>
+        <w:t>is the tip chord length and ν is the kinematic viscosity of air.</w:t>
       </w:r>
     </w:p>
     <w:p>
       <w:pPr>
-        <w:shd w:val="clear" w:color="auto" w:fill="E7E6E6" w:themeFill="background2"/>
-        <w:rPr>
-          <w:rFonts w:ascii="SimSun" w:eastAsia="SimSun" w:hAnsi="SimSun" w:cstheme="minorHAnsi"/>
-        </w:rPr>
-      </w:pPr>
-      <w:r>
-        <w:rPr>
-          <w:rFonts w:ascii="SimSun" w:eastAsia="SimSun" w:hAnsi="SimSun" w:cstheme="minorHAnsi"/>
-        </w:rPr>
-        <w:t xml:space="preserve">&gt;&gt; ../../bin/horses3d.ns </w:t>
-      </w:r>
-      <w:r>
-        <w:rPr>
-          <w:rFonts w:ascii="SimSun" w:eastAsia="SimSun" w:hAnsi="SimSun" w:cstheme="minorHAnsi"/>
-        </w:rPr>
-        <w:t>w</w:t>
-      </w:r>
-      <w:r>
-        <w:rPr>
-          <w:rFonts w:ascii="SimSun" w:eastAsia="SimSun" w:hAnsi="SimSun" w:cstheme="minorHAnsi"/>
-        </w:rPr>
-        <w:t>ind_</w:t>
-      </w:r>
-      <w:r>
-        <w:rPr>
-          <w:rFonts w:ascii="SimSun" w:eastAsia="SimSun" w:hAnsi="SimSun" w:cstheme="minorHAnsi"/>
-        </w:rPr>
-        <w:t>t</w:t>
-      </w:r>
-      <w:r>
-        <w:rPr>
-          <w:rFonts w:ascii="SimSun" w:eastAsia="SimSun" w:hAnsi="SimSun" w:cstheme="minorHAnsi"/>
-        </w:rPr>
-        <w:t>urbine</w:t>
-      </w:r>
-      <w:r>
-        <w:rPr>
-          <w:rFonts w:ascii="SimSun" w:eastAsia="SimSun" w:hAnsi="SimSun" w:cstheme="minorHAnsi"/>
-        </w:rPr>
-        <w:t>.control</w:t>
+        <w:jc w:val="both"/>
+        <w:rPr>
+          <w:rFonts w:eastAsia="SimSun" w:cstheme="minorHAnsi"/>
+        </w:rPr>
+      </w:pPr>
+      <w:r>
+        <w:rPr>
+          <w:rFonts w:eastAsia="SimSun" w:cstheme="minorHAnsi"/>
+        </w:rPr>
+        <w:t>A Cartesian mesh is generated with the same size as the wind tunnel,</w:t>
+      </w:r>
+      <w:r>
+        <w:rPr>
+          <w:rFonts w:eastAsia="SimSun" w:cstheme="minorHAnsi"/>
+        </w:rPr>
+        <w:t xml:space="preserve"> </w:t>
+      </w:r>
+      <w:r>
+        <w:rPr>
+          <w:rFonts w:eastAsia="SimSun" w:cstheme="minorHAnsi"/>
+        </w:rPr>
+        <w:t>consisting of [128 × 24 × 24] elements. This results in a D/∆x ratio of approximately 10, where D is the diameter of the</w:t>
+      </w:r>
+      <w:r>
+        <w:rPr>
+          <w:rFonts w:eastAsia="SimSun" w:cstheme="minorHAnsi"/>
+        </w:rPr>
+        <w:t xml:space="preserve"> </w:t>
+      </w:r>
+      <w:r>
+        <w:rPr>
+          <w:rFonts w:eastAsia="SimSun" w:cstheme="minorHAnsi"/>
+        </w:rPr>
+        <w:t>turbine. It is important to note</w:t>
+      </w:r>
+      <w:r>
+        <w:rPr>
+          <w:rFonts w:eastAsia="SimSun" w:cstheme="minorHAnsi"/>
+        </w:rPr>
+        <w:t xml:space="preserve"> </w:t>
+      </w:r>
+      <w:r>
+        <w:rPr>
+          <w:rFonts w:eastAsia="SimSun" w:cstheme="minorHAnsi"/>
+        </w:rPr>
+        <w:t>that, since we use a high-order method, the spatial resolution is also increased</w:t>
+      </w:r>
+      <w:r>
+        <w:rPr>
+          <w:rFonts w:eastAsia="SimSun" w:cstheme="minorHAnsi"/>
+        </w:rPr>
+        <w:t xml:space="preserve"> </w:t>
+      </w:r>
+      <w:r>
+        <w:rPr>
+          <w:rFonts w:eastAsia="SimSun" w:cstheme="minorHAnsi"/>
+        </w:rPr>
+        <w:t>by raising the polynomial order.</w:t>
       </w:r>
     </w:p>
     <w:p>
       <w:pPr>
-        <w:rPr>
-          <w:rFonts w:eastAsia="SimSun" w:cstheme="minorHAnsi"/>
-        </w:rPr>
-      </w:pPr>
-      <w:r>
-        <w:rPr>
-          <w:rFonts w:eastAsia="SimSun" w:cstheme="minorHAnsi"/>
-        </w:rPr>
-        <w:t>To make things simple</w:t>
-      </w:r>
-      <w:r>
-        <w:rPr>
-          <w:rFonts w:eastAsia="SimSun" w:cstheme="minorHAnsi"/>
-        </w:rPr>
-        <w:t>, a dynamic link of the executable file</w:t>
-      </w:r>
-      <w:r>
-        <w:rPr>
-          <w:rFonts w:eastAsia="SimSun" w:cstheme="minorHAnsi"/>
-        </w:rPr>
-        <w:t xml:space="preserve"> has been automatically created</w:t>
-      </w:r>
-      <w:r>
-        <w:rPr>
-          <w:rFonts w:eastAsia="SimSun" w:cstheme="minorHAnsi"/>
-        </w:rPr>
-        <w:t xml:space="preserve"> in the current folder</w:t>
-      </w:r>
-      <w:r>
-        <w:rPr>
-          <w:rFonts w:eastAsia="SimSun" w:cstheme="minorHAnsi"/>
-        </w:rPr>
-        <w:t>. If it has been removed, you can create a new one with:</w:t>
+        <w:jc w:val="both"/>
+        <w:rPr>
+          <w:rFonts w:eastAsia="SimSun" w:cstheme="minorHAnsi"/>
+          <w:lang w:val="en-US"/>
+        </w:rPr>
+      </w:pPr>
+      <w:r>
+        <w:rPr>
+          <w:rFonts w:eastAsia="SimSun" w:cstheme="minorHAnsi"/>
+          <w:lang w:val="en-US"/>
+        </w:rPr>
+        <w:t xml:space="preserve">For the </w:t>
+      </w:r>
+      <w:r>
+        <w:rPr>
+          <w:rFonts w:eastAsia="SimSun" w:cstheme="minorHAnsi"/>
+          <w:lang w:val="en-US"/>
+        </w:rPr>
+        <w:t>wind turbine</w:t>
+      </w:r>
+      <w:r>
+        <w:rPr>
+          <w:rFonts w:eastAsia="SimSun" w:cstheme="minorHAnsi"/>
+          <w:lang w:val="en-US"/>
+        </w:rPr>
+        <w:t xml:space="preserve"> case, we need to solve the Navier-Stokes equations</w:t>
+      </w:r>
+      <w:r>
+        <w:rPr>
+          <w:rFonts w:eastAsia="SimSun" w:cstheme="minorHAnsi"/>
+          <w:lang w:val="en-US"/>
+        </w:rPr>
+        <w:t>. Therefore, to start the simulation (from the Cylinder folder)</w:t>
+      </w:r>
+      <w:r>
+        <w:rPr>
+          <w:rFonts w:eastAsia="SimSun" w:cstheme="minorHAnsi"/>
+          <w:lang w:val="en-US"/>
+        </w:rPr>
+        <w:t xml:space="preserve"> type:</w:t>
       </w:r>
     </w:p>
     <w:p>
@@ -2258,8 +2814,54 @@
         <w:rPr>
           <w:rFonts w:ascii="SimSun" w:eastAsia="SimSun" w:hAnsi="SimSun" w:cstheme="minorHAnsi"/>
         </w:rPr>
-        <w:t>&gt;&gt; ln -s ../../bin/horses3d.ns</w:t>
-      </w:r>
+        <w:t>&gt;&gt;</w:t>
+      </w:r>
+      <w:proofErr w:type="gramStart"/>
+      <w:r>
+        <w:rPr>
+          <w:rFonts w:ascii="SimSun" w:eastAsia="SimSun" w:hAnsi="SimSun" w:cstheme="minorHAnsi"/>
+        </w:rPr>
+        <w:t xml:space="preserve"> ..</w:t>
+      </w:r>
+      <w:proofErr w:type="gramEnd"/>
+      <w:r>
+        <w:rPr>
+          <w:rFonts w:ascii="SimSun" w:eastAsia="SimSun" w:hAnsi="SimSun" w:cstheme="minorHAnsi"/>
+        </w:rPr>
+        <w:t xml:space="preserve">/../bin/horses3d.ns </w:t>
+      </w:r>
+      <w:proofErr w:type="spellStart"/>
+      <w:r>
+        <w:rPr>
+          <w:rFonts w:ascii="SimSun" w:eastAsia="SimSun" w:hAnsi="SimSun" w:cstheme="minorHAnsi"/>
+        </w:rPr>
+        <w:t>w</w:t>
+      </w:r>
+      <w:r>
+        <w:rPr>
+          <w:rFonts w:ascii="SimSun" w:eastAsia="SimSun" w:hAnsi="SimSun" w:cstheme="minorHAnsi"/>
+        </w:rPr>
+        <w:t>ind_</w:t>
+      </w:r>
+      <w:r>
+        <w:rPr>
+          <w:rFonts w:ascii="SimSun" w:eastAsia="SimSun" w:hAnsi="SimSun" w:cstheme="minorHAnsi"/>
+        </w:rPr>
+        <w:t>t</w:t>
+      </w:r>
+      <w:r>
+        <w:rPr>
+          <w:rFonts w:ascii="SimSun" w:eastAsia="SimSun" w:hAnsi="SimSun" w:cstheme="minorHAnsi"/>
+        </w:rPr>
+        <w:t>urbine</w:t>
+      </w:r>
+      <w:r>
+        <w:rPr>
+          <w:rFonts w:ascii="SimSun" w:eastAsia="SimSun" w:hAnsi="SimSun" w:cstheme="minorHAnsi"/>
+        </w:rPr>
+        <w:t>.control</w:t>
+      </w:r>
+      <w:proofErr w:type="spellEnd"/>
     </w:p>
     <w:p>
       <w:pPr>
@@ -2271,7 +2873,31 @@
         <w:rPr>
           <w:rFonts w:eastAsia="SimSun" w:cstheme="minorHAnsi"/>
         </w:rPr>
-        <w:t>And then, start the simulation:</w:t>
+        <w:t>To make things simple</w:t>
+      </w:r>
+      <w:r>
+        <w:rPr>
+          <w:rFonts w:eastAsia="SimSun" w:cstheme="minorHAnsi"/>
+        </w:rPr>
+        <w:t>, a dynamic link of the executable file</w:t>
+      </w:r>
+      <w:r>
+        <w:rPr>
+          <w:rFonts w:eastAsia="SimSun" w:cstheme="minorHAnsi"/>
+        </w:rPr>
+        <w:t xml:space="preserve"> has been automatically created</w:t>
+      </w:r>
+      <w:r>
+        <w:rPr>
+          <w:rFonts w:eastAsia="SimSun" w:cstheme="minorHAnsi"/>
+        </w:rPr>
+        <w:t xml:space="preserve"> in the current folder</w:t>
+      </w:r>
+      <w:r>
+        <w:rPr>
+          <w:rFonts w:eastAsia="SimSun" w:cstheme="minorHAnsi"/>
+        </w:rPr>
+        <w:t>. If it has been removed, you can create a new one with:</w:t>
       </w:r>
     </w:p>
     <w:p>
@@ -2285,8 +2911,50 @@
         <w:rPr>
           <w:rFonts w:ascii="SimSun" w:eastAsia="SimSun" w:hAnsi="SimSun" w:cstheme="minorHAnsi"/>
         </w:rPr>
+        <w:t>&gt;&gt; ln -s</w:t>
+      </w:r>
+      <w:proofErr w:type="gramStart"/>
+      <w:r>
+        <w:rPr>
+          <w:rFonts w:ascii="SimSun" w:eastAsia="SimSun" w:hAnsi="SimSun" w:cstheme="minorHAnsi"/>
+        </w:rPr>
+        <w:t xml:space="preserve"> ..</w:t>
+      </w:r>
+      <w:proofErr w:type="gramEnd"/>
+      <w:r>
+        <w:rPr>
+          <w:rFonts w:ascii="SimSun" w:eastAsia="SimSun" w:hAnsi="SimSun" w:cstheme="minorHAnsi"/>
+        </w:rPr>
+        <w:t>/../bin/horses3d.ns</w:t>
+      </w:r>
+    </w:p>
+    <w:p>
+      <w:pPr>
+        <w:rPr>
+          <w:rFonts w:eastAsia="SimSun" w:cstheme="minorHAnsi"/>
+        </w:rPr>
+      </w:pPr>
+      <w:r>
+        <w:rPr>
+          <w:rFonts w:eastAsia="SimSun" w:cstheme="minorHAnsi"/>
+        </w:rPr>
+        <w:t>And then, start the simulation:</w:t>
+      </w:r>
+    </w:p>
+    <w:p>
+      <w:pPr>
+        <w:shd w:val="clear" w:color="auto" w:fill="E7E6E6" w:themeFill="background2"/>
+        <w:rPr>
+          <w:rFonts w:ascii="SimSun" w:eastAsia="SimSun" w:hAnsi="SimSun" w:cstheme="minorHAnsi"/>
+        </w:rPr>
+      </w:pPr>
+      <w:r>
+        <w:rPr>
+          <w:rFonts w:ascii="SimSun" w:eastAsia="SimSun" w:hAnsi="SimSun" w:cstheme="minorHAnsi"/>
+        </w:rPr>
         <w:t xml:space="preserve">&gt;&gt; horses3d.ns </w:t>
       </w:r>
+      <w:proofErr w:type="spellStart"/>
       <w:r>
         <w:rPr>
           <w:rFonts w:ascii="SimSun" w:eastAsia="SimSun" w:hAnsi="SimSun" w:cstheme="minorHAnsi"/>
@@ -2299,6 +2967,7 @@
         </w:rPr>
         <w:t>ind_</w:t>
       </w:r>
+      <w:proofErr w:type="gramStart"/>
       <w:r>
         <w:rPr>
           <w:rFonts w:ascii="SimSun" w:eastAsia="SimSun" w:hAnsi="SimSun" w:cstheme="minorHAnsi"/>
@@ -2311,6 +2980,8 @@
         </w:rPr>
         <w:t>urbine.control</w:t>
       </w:r>
+      <w:proofErr w:type="spellEnd"/>
+      <w:proofErr w:type="gramEnd"/>
     </w:p>
     <w:p>
       <w:pPr>
@@ -2351,25 +3022,46 @@
         <w:jc w:val="both"/>
       </w:pPr>
       <w:r>
-        <w:t xml:space="preserve">The results of the simulation will be stored inside the RESULTS folder in *.hsol files, which are binary files generated by </w:t>
+        <w:t>The results of the simulation will be stored inside the RESULTS folder in *.</w:t>
+      </w:r>
+      <w:proofErr w:type="spellStart"/>
+      <w:r>
+        <w:t>hsol</w:t>
+      </w:r>
+      <w:proofErr w:type="spellEnd"/>
+      <w:r>
+        <w:t xml:space="preserve"> files, which are binary files generated by </w:t>
       </w:r>
       <w:r>
         <w:t>HORSES3D</w:t>
       </w:r>
       <w:r>
-        <w:t xml:space="preserve">. To visualize those results, we need to convert the results to a readable format *.tec, which can be visualize with the free CFD visualization tool </w:t>
-      </w:r>
+        <w:t xml:space="preserve">. To visualize those results, we need to convert the </w:t>
+      </w:r>
+      <w:r>
+        <w:lastRenderedPageBreak/>
+        <w:t xml:space="preserve">results to a readable format *.tec, which can be visualize with the free CFD visualization tool </w:t>
+      </w:r>
+      <w:proofErr w:type="spellStart"/>
       <w:r>
         <w:rPr>
           <w:b/>
           <w:bCs/>
         </w:rPr>
-        <w:t xml:space="preserve">Paraview </w:t>
+        <w:t>Paraview</w:t>
+      </w:r>
+      <w:proofErr w:type="spellEnd"/>
+      <w:r>
+        <w:rPr>
+          <w:b/>
+          <w:bCs/>
+        </w:rPr>
+        <w:t xml:space="preserve"> </w:t>
       </w:r>
       <w:r>
         <w:t>(</w:t>
       </w:r>
-      <w:hyperlink r:id="rId14" w:history="1">
+      <w:hyperlink r:id="rId15" w:history="1">
         <w:r>
           <w:rPr>
             <w:rStyle w:val="Hipervnculo"/>
@@ -2383,6 +3075,7 @@
       <w:r>
         <w:t xml:space="preserve"> or </w:t>
       </w:r>
+      <w:proofErr w:type="spellStart"/>
       <w:r>
         <w:rPr>
           <w:b/>
@@ -2390,6 +3083,7 @@
         </w:rPr>
         <w:t>Tecplot</w:t>
       </w:r>
+      <w:proofErr w:type="spellEnd"/>
       <w:r>
         <w:t>.</w:t>
       </w:r>
@@ -2424,7 +3118,49 @@
         <w:rPr>
           <w:rFonts w:ascii="SimSun" w:eastAsia="SimSun" w:hAnsi="SimSun" w:cstheme="minorHAnsi"/>
         </w:rPr>
-        <w:t>&gt;&gt; ../../bin/horses2plt solution_path.hsol mesh_path.hmesh [options]</w:t>
+        <w:t>&gt;&gt;</w:t>
+      </w:r>
+      <w:proofErr w:type="gramStart"/>
+      <w:r>
+        <w:rPr>
+          <w:rFonts w:ascii="SimSun" w:eastAsia="SimSun" w:hAnsi="SimSun" w:cstheme="minorHAnsi"/>
+        </w:rPr>
+        <w:t xml:space="preserve"> ..</w:t>
+      </w:r>
+      <w:proofErr w:type="gramEnd"/>
+      <w:r>
+        <w:rPr>
+          <w:rFonts w:ascii="SimSun" w:eastAsia="SimSun" w:hAnsi="SimSun" w:cstheme="minorHAnsi"/>
+        </w:rPr>
+        <w:t xml:space="preserve">/../bin/horses2plt </w:t>
+      </w:r>
+      <w:proofErr w:type="spellStart"/>
+      <w:r>
+        <w:rPr>
+          <w:rFonts w:ascii="SimSun" w:eastAsia="SimSun" w:hAnsi="SimSun" w:cstheme="minorHAnsi"/>
+        </w:rPr>
+        <w:t>solution_path.hsol</w:t>
+      </w:r>
+      <w:proofErr w:type="spellEnd"/>
+      <w:r>
+        <w:rPr>
+          <w:rFonts w:ascii="SimSun" w:eastAsia="SimSun" w:hAnsi="SimSun" w:cstheme="minorHAnsi"/>
+        </w:rPr>
+        <w:t xml:space="preserve"> </w:t>
+      </w:r>
+      <w:proofErr w:type="spellStart"/>
+      <w:r>
+        <w:rPr>
+          <w:rFonts w:ascii="SimSun" w:eastAsia="SimSun" w:hAnsi="SimSun" w:cstheme="minorHAnsi"/>
+        </w:rPr>
+        <w:t>mesh_path.hmesh</w:t>
+      </w:r>
+      <w:proofErr w:type="spellEnd"/>
+      <w:r>
+        <w:rPr>
+          <w:rFonts w:ascii="SimSun" w:eastAsia="SimSun" w:hAnsi="SimSun" w:cstheme="minorHAnsi"/>
+        </w:rPr>
+        <w:t xml:space="preserve"> [options]</w:t>
       </w:r>
     </w:p>
     <w:p>
@@ -2472,7 +3208,23 @@
         <w:t>FE</w:t>
       </w:r>
       <w:r>
-        <w:t xml:space="preserve">. The option multizone generates a Tecplot zone for each element. The option FE generates only one Tecplot zone for the fluid and one for each boundary. </w:t>
+        <w:t xml:space="preserve">. The option multizone generates a </w:t>
+      </w:r>
+      <w:proofErr w:type="spellStart"/>
+      <w:r>
+        <w:t>Tecplot</w:t>
+      </w:r>
+      <w:proofErr w:type="spellEnd"/>
+      <w:r>
+        <w:t xml:space="preserve"> zone for each element. The option FE generates only one </w:t>
+      </w:r>
+      <w:proofErr w:type="spellStart"/>
+      <w:r>
+        <w:t>Tecplot</w:t>
+      </w:r>
+      <w:proofErr w:type="spellEnd"/>
+      <w:r>
+        <w:t xml:space="preserve"> zone for the fluid and one for each boundary. </w:t>
       </w:r>
       <w:r>
         <w:rPr>
@@ -2482,7 +3234,23 @@
         <w:t>FE is faster</w:t>
       </w:r>
       <w:r>
-        <w:t xml:space="preserve"> in Paraview and Tecplot.</w:t>
+        <w:t xml:space="preserve"> in </w:t>
+      </w:r>
+      <w:proofErr w:type="spellStart"/>
+      <w:r>
+        <w:t>Paraview</w:t>
+      </w:r>
+      <w:proofErr w:type="spellEnd"/>
+      <w:r>
+        <w:t xml:space="preserve"> and </w:t>
+      </w:r>
+      <w:proofErr w:type="spellStart"/>
+      <w:r>
+        <w:t>Tecplot</w:t>
+      </w:r>
+      <w:proofErr w:type="spellEnd"/>
+      <w:r>
+        <w:t>.</w:t>
       </w:r>
     </w:p>
     <w:p>
@@ -2561,9 +3329,58 @@
         <w:rPr>
           <w:rFonts w:ascii="SimSun" w:eastAsia="SimSun" w:hAnsi="SimSun" w:cstheme="minorHAnsi"/>
         </w:rPr>
-        <w:lastRenderedPageBreak/>
-        <w:t>&gt;&gt; ../../bin/horses2plt RESULTS/final_solution.hsol MESH/final_mesh.hmesh --output-mode=FE --output-variables=rho,V</w:t>
-      </w:r>
+        <w:t>&gt;&gt;</w:t>
+      </w:r>
+      <w:proofErr w:type="gramStart"/>
+      <w:r>
+        <w:rPr>
+          <w:rFonts w:ascii="SimSun" w:eastAsia="SimSun" w:hAnsi="SimSun" w:cstheme="minorHAnsi"/>
+        </w:rPr>
+        <w:t xml:space="preserve"> ..</w:t>
+      </w:r>
+      <w:proofErr w:type="gramEnd"/>
+      <w:r>
+        <w:rPr>
+          <w:rFonts w:ascii="SimSun" w:eastAsia="SimSun" w:hAnsi="SimSun" w:cstheme="minorHAnsi"/>
+        </w:rPr>
+        <w:t>/../bin/horses2plt RESULTS/</w:t>
+      </w:r>
+      <w:proofErr w:type="spellStart"/>
+      <w:r>
+        <w:rPr>
+          <w:rFonts w:ascii="SimSun" w:eastAsia="SimSun" w:hAnsi="SimSun" w:cstheme="minorHAnsi"/>
+        </w:rPr>
+        <w:t>final_solution.hsol</w:t>
+      </w:r>
+      <w:proofErr w:type="spellEnd"/>
+      <w:r>
+        <w:rPr>
+          <w:rFonts w:ascii="SimSun" w:eastAsia="SimSun" w:hAnsi="SimSun" w:cstheme="minorHAnsi"/>
+        </w:rPr>
+        <w:t xml:space="preserve"> MESH/</w:t>
+      </w:r>
+      <w:proofErr w:type="spellStart"/>
+      <w:r>
+        <w:rPr>
+          <w:rFonts w:ascii="SimSun" w:eastAsia="SimSun" w:hAnsi="SimSun" w:cstheme="minorHAnsi"/>
+        </w:rPr>
+        <w:t>final_mesh.hmesh</w:t>
+      </w:r>
+      <w:proofErr w:type="spellEnd"/>
+      <w:r>
+        <w:rPr>
+          <w:rFonts w:ascii="SimSun" w:eastAsia="SimSun" w:hAnsi="SimSun" w:cstheme="minorHAnsi"/>
+        </w:rPr>
+        <w:t xml:space="preserve"> --output-mode=FE --output-variables=</w:t>
+      </w:r>
+      <w:proofErr w:type="spellStart"/>
+      <w:r>
+        <w:rPr>
+          <w:rFonts w:ascii="SimSun" w:eastAsia="SimSun" w:hAnsi="SimSun" w:cstheme="minorHAnsi"/>
+        </w:rPr>
+        <w:t>rho,V</w:t>
+      </w:r>
+      <w:proofErr w:type="spellEnd"/>
     </w:p>
     <w:p>
       <w:pPr>
@@ -2584,7 +3401,23 @@
         <w:t xml:space="preserve"> </w:t>
       </w:r>
       <w:r>
-        <w:t>“final_solution” and “final_mesh” must be changed to the names of the files with the final solution and the final mesh (the name depends on the number of iterations).</w:t>
+        <w:t>“</w:t>
+      </w:r>
+      <w:proofErr w:type="spellStart"/>
+      <w:r>
+        <w:t>final_solution</w:t>
+      </w:r>
+      <w:proofErr w:type="spellEnd"/>
+      <w:r>
+        <w:t>” and “</w:t>
+      </w:r>
+      <w:proofErr w:type="spellStart"/>
+      <w:r>
+        <w:t>final_mesh</w:t>
+      </w:r>
+      <w:proofErr w:type="spellEnd"/>
+      <w:r>
+        <w:t>” must be changed to the names of the files with the final solution and the final mesh (the name depends on the number of iterations).</w:t>
       </w:r>
     </w:p>
     <w:p>
@@ -2609,7 +3442,21 @@
         <w:rPr>
           <w:rFonts w:ascii="SimSun" w:eastAsia="SimSun" w:hAnsi="SimSun" w:cstheme="minorHAnsi"/>
         </w:rPr>
-        <w:t>&gt;&gt; ln -s ../../bin/horses2plt</w:t>
+        <w:t>&gt;&gt; ln -s</w:t>
+      </w:r>
+      <w:proofErr w:type="gramStart"/>
+      <w:r>
+        <w:rPr>
+          <w:rFonts w:ascii="SimSun" w:eastAsia="SimSun" w:hAnsi="SimSun" w:cstheme="minorHAnsi"/>
+        </w:rPr>
+        <w:t xml:space="preserve"> ..</w:t>
+      </w:r>
+      <w:proofErr w:type="gramEnd"/>
+      <w:r>
+        <w:rPr>
+          <w:rFonts w:ascii="SimSun" w:eastAsia="SimSun" w:hAnsi="SimSun" w:cstheme="minorHAnsi"/>
+        </w:rPr>
+        <w:t>/../bin/horses2plt</w:t>
       </w:r>
     </w:p>
     <w:p>
@@ -2623,8 +3470,46 @@
         <w:rPr>
           <w:rFonts w:ascii="SimSun" w:eastAsia="SimSun" w:hAnsi="SimSun" w:cstheme="minorHAnsi"/>
         </w:rPr>
-        <w:t>&gt;&gt; horses2plt RESULTS/final_solution.hsol MESH/final_mesh.hmesh --output-mode=FE --output-variables=rho,V</w:t>
-      </w:r>
+        <w:t>&gt;&gt; horses2plt RESULTS/</w:t>
+      </w:r>
+      <w:proofErr w:type="spellStart"/>
+      <w:r>
+        <w:rPr>
+          <w:rFonts w:ascii="SimSun" w:eastAsia="SimSun" w:hAnsi="SimSun" w:cstheme="minorHAnsi"/>
+        </w:rPr>
+        <w:t>final_solution.hsol</w:t>
+      </w:r>
+      <w:proofErr w:type="spellEnd"/>
+      <w:r>
+        <w:rPr>
+          <w:rFonts w:ascii="SimSun" w:eastAsia="SimSun" w:hAnsi="SimSun" w:cstheme="minorHAnsi"/>
+        </w:rPr>
+        <w:t xml:space="preserve"> MESH/</w:t>
+      </w:r>
+      <w:proofErr w:type="spellStart"/>
+      <w:r>
+        <w:rPr>
+          <w:rFonts w:ascii="SimSun" w:eastAsia="SimSun" w:hAnsi="SimSun" w:cstheme="minorHAnsi"/>
+        </w:rPr>
+        <w:t>final_mesh.hmesh</w:t>
+      </w:r>
+      <w:proofErr w:type="spellEnd"/>
+      <w:r>
+        <w:rPr>
+          <w:rFonts w:ascii="SimSun" w:eastAsia="SimSun" w:hAnsi="SimSun" w:cstheme="minorHAnsi"/>
+        </w:rPr>
+        <w:t xml:space="preserve"> --output-mode=FE --output-variables=</w:t>
+      </w:r>
+      <w:proofErr w:type="spellStart"/>
+      <w:proofErr w:type="gramStart"/>
+      <w:r>
+        <w:rPr>
+          <w:rFonts w:ascii="SimSun" w:eastAsia="SimSun" w:hAnsi="SimSun" w:cstheme="minorHAnsi"/>
+        </w:rPr>
+        <w:t>rho,V</w:t>
+      </w:r>
+      <w:proofErr w:type="spellEnd"/>
+      <w:proofErr w:type="gramEnd"/>
     </w:p>
     <w:p>
       <w:pPr>
@@ -2637,11 +3522,19 @@
         <w:t>from</w:t>
       </w:r>
       <w:r>
-        <w:t xml:space="preserve"> Paraview.</w:t>
+        <w:t xml:space="preserve"> </w:t>
+      </w:r>
+      <w:proofErr w:type="spellStart"/>
+      <w:r>
+        <w:t>Paraview</w:t>
+      </w:r>
+      <w:proofErr w:type="spellEnd"/>
+      <w:r>
+        <w:t>.</w:t>
       </w:r>
     </w:p>
     <w:sectPr>
-      <w:footerReference w:type="default" r:id="rId15"/>
+      <w:footerReference w:type="default" r:id="rId16"/>
       <w:pgSz w:w="11906" w:h="16838"/>
       <w:pgMar w:top="1417" w:right="1701" w:bottom="1417" w:left="1701" w:header="708" w:footer="708" w:gutter="0"/>
       <w:pgNumType w:start="0"/>
@@ -2742,6 +3635,78 @@
       </w:pPr>
       <w:r>
         <w:continuationSeparator/>
+      </w:r>
+    </w:p>
+  </w:footnote>
+  <w:footnote w:id="1">
+    <w:p>
+      <w:pPr>
+        <w:pStyle w:val="Textonotapie"/>
+        <w:jc w:val="both"/>
+        <w:rPr>
+          <w:rFonts w:cstheme="minorHAnsi"/>
+          <w:sz w:val="18"/>
+          <w:szCs w:val="18"/>
+        </w:rPr>
+      </w:pPr>
+      <w:r>
+        <w:rPr>
+          <w:rStyle w:val="Refdenotaalpie"/>
+          <w:rFonts w:cstheme="minorHAnsi"/>
+          <w:sz w:val="18"/>
+          <w:szCs w:val="18"/>
+        </w:rPr>
+        <w:footnoteRef/>
+      </w:r>
+      <w:r>
+        <w:rPr>
+          <w:rFonts w:cstheme="minorHAnsi"/>
+          <w:sz w:val="18"/>
+          <w:szCs w:val="18"/>
+        </w:rPr>
+        <w:t xml:space="preserve"> </w:t>
+      </w:r>
+      <w:r>
+        <w:rPr>
+          <w:rFonts w:cstheme="minorHAnsi"/>
+          <w:sz w:val="18"/>
+          <w:szCs w:val="18"/>
+        </w:rPr>
+        <w:t>Per-Åge Krogstad and Pål Egil Eriksen. “</w:t>
+      </w:r>
+      <w:proofErr w:type="gramStart"/>
+      <w:r>
+        <w:rPr>
+          <w:rFonts w:cstheme="minorHAnsi"/>
+          <w:sz w:val="18"/>
+          <w:szCs w:val="18"/>
+        </w:rPr>
+        <w:t>blind</w:t>
+      </w:r>
+      <w:proofErr w:type="gramEnd"/>
+      <w:r>
+        <w:rPr>
+          <w:rFonts w:cstheme="minorHAnsi"/>
+          <w:sz w:val="18"/>
+          <w:szCs w:val="18"/>
+        </w:rPr>
+        <w:t xml:space="preserve"> test” calculations of the performance</w:t>
+      </w:r>
+      <w:r>
+        <w:rPr>
+          <w:rFonts w:cstheme="minorHAnsi"/>
+          <w:sz w:val="18"/>
+          <w:szCs w:val="18"/>
+        </w:rPr>
+        <w:t xml:space="preserve"> </w:t>
+      </w:r>
+      <w:r>
+        <w:rPr>
+          <w:rFonts w:cstheme="minorHAnsi"/>
+          <w:sz w:val="18"/>
+          <w:szCs w:val="18"/>
+        </w:rPr>
+        <w:t>and wake development for a model wind turbine. Renewable energy, 50:325–333, 2013.</w:t>
       </w:r>
     </w:p>
   </w:footnote>
@@ -4717,6 +5682,48 @@
       <w:szCs w:val="26"/>
       <w:lang w:val="en-GB"/>
       <w14:ligatures w14:val="none"/>
+    </w:rPr>
+  </w:style>
+  <w:style w:type="paragraph" w:styleId="Textonotapie">
+    <w:name w:val="footnote text"/>
+    <w:basedOn w:val="Normal"/>
+    <w:link w:val="TextonotapieCar"/>
+    <w:uiPriority w:val="99"/>
+    <w:semiHidden/>
+    <w:unhideWhenUsed/>
+    <w:rsid w:val="008D44C6"/>
+    <w:pPr>
+      <w:spacing w:after="0" w:line="240" w:lineRule="auto"/>
+    </w:pPr>
+    <w:rPr>
+      <w:sz w:val="20"/>
+      <w:szCs w:val="20"/>
+    </w:rPr>
+  </w:style>
+  <w:style w:type="character" w:customStyle="1" w:styleId="TextonotapieCar">
+    <w:name w:val="Texto nota pie Car"/>
+    <w:basedOn w:val="Fuentedeprrafopredeter"/>
+    <w:link w:val="Textonotapie"/>
+    <w:uiPriority w:val="99"/>
+    <w:semiHidden/>
+    <w:rsid w:val="008D44C6"/>
+    <w:rPr>
+      <w:kern w:val="0"/>
+      <w:sz w:val="20"/>
+      <w:szCs w:val="20"/>
+      <w:lang w:val="en-GB"/>
+      <w14:ligatures w14:val="none"/>
+    </w:rPr>
+  </w:style>
+  <w:style w:type="character" w:styleId="Refdenotaalpie">
+    <w:name w:val="footnote reference"/>
+    <w:basedOn w:val="Fuentedeprrafopredeter"/>
+    <w:uiPriority w:val="99"/>
+    <w:semiHidden/>
+    <w:unhideWhenUsed/>
+    <w:rsid w:val="008D44C6"/>
+    <w:rPr>
+      <w:vertAlign w:val="superscript"/>
     </w:rPr>
   </w:style>
 </w:styles>
@@ -5666,10 +6673,22 @@
 </CoverPageProperties>
 </file>
 
+<file path=customXml/item2.xml><?xml version="1.0" encoding="utf-8"?>
+<b:Sources xmlns:b="http://schemas.openxmlformats.org/officeDocument/2006/bibliography" xmlns="http://schemas.openxmlformats.org/officeDocument/2006/bibliography" SelectedStyle="\APASixthEditionOfficeOnline.xsl" StyleName="APA" Version="6"/>
+</file>
+
 <file path=customXml/itemProps1.xml><?xml version="1.0" encoding="utf-8"?>
 <ds:datastoreItem xmlns:ds="http://schemas.openxmlformats.org/officeDocument/2006/customXml" ds:itemID="{55AF091B-3C7A-41E3-B477-F2FDAA23CFDA}">
   <ds:schemaRefs>
     <ds:schemaRef ds:uri="http://schemas.microsoft.com/office/2006/coverPageProps"/>
   </ds:schemaRefs>
 </ds:datastoreItem>
+</file>
+
+<file path=customXml/itemProps2.xml><?xml version="1.0" encoding="utf-8"?>
+<ds:datastoreItem xmlns:ds="http://schemas.openxmlformats.org/officeDocument/2006/customXml" ds:itemID="{617D1075-B792-4E15-A5C4-8DD479C32328}">
+  <ds:schemaRefs>
+    <ds:schemaRef ds:uri="http://schemas.openxmlformats.org/officeDocument/2006/bibliography"/>
+  </ds:schemaRefs>
+</ds:datastoreItem>
 </file>
</xml_diff>